<commit_message>
-added game summary function to game class -called game summary function in main class to display text
</commit_message>
<xml_diff>
--- a/doc/story and command.docx
+++ b/doc/story and command.docx
@@ -5,10 +5,14 @@
     <w:p>
       <w:pPr>
         <w:pStyle w:val="ListParagraph"/>
-        <w:numPr>
-          <w:ilvl w:val="0"/>
-          <w:numId w:val="1"/>
-        </w:numPr>
+      </w:pPr>
+      <w:r>
+        <w:t>Game summary:</w:t>
+      </w:r>
+    </w:p>
+    <w:p>
+      <w:pPr>
+        <w:pStyle w:val="ListParagraph"/>
       </w:pPr>
       <w:r>
         <w:t xml:space="preserve">“The Ghoul” is a </w:t>
@@ -20,22 +24,42 @@
         <w:t xml:space="preserve">danger, and </w:t>
       </w:r>
       <w:r>
-        <w:t xml:space="preserve">deduction. In it </w:t>
-      </w:r>
-      <w:r>
-        <w:t xml:space="preserve">you as the knight will execute the King’s order to kill the Ghoul and retrieve the Magic Stone at </w:t>
-      </w:r>
-      <w:r>
-        <w:t>“Lost the Castle”</w:t>
+        <w:t>deception</w:t>
       </w:r>
       <w:r>
         <w:t xml:space="preserve">. </w:t>
       </w:r>
+    </w:p>
+    <w:p>
+      <w:pPr>
+        <w:pStyle w:val="ListParagraph"/>
+      </w:pPr>
+      <w:r>
+        <w:t>You,</w:t>
+      </w:r>
+      <w:r>
+        <w:t xml:space="preserve"> as </w:t>
+      </w:r>
+      <w:r>
+        <w:t>the bravest</w:t>
+      </w:r>
+      <w:r>
+        <w:t xml:space="preserve"> knight</w:t>
+      </w:r>
+      <w:r>
+        <w:t>, have been tasked by your king to kill a demonic</w:t>
+      </w:r>
+      <w:r>
+        <w:t xml:space="preserve"> creature and retrieve a sacred stone</w:t>
+      </w:r>
+      <w:r>
+        <w:t xml:space="preserve">. </w:t>
+      </w:r>
+      <w:r>
+        <w:t>Will you succeed or does destiny have other plans for you?</w:t>
+      </w:r>
       <w:r>
         <w:t xml:space="preserve"> </w:t>
-      </w:r>
-      <w:r>
-        <w:t xml:space="preserve">The ending and experience will be based on how you interact with items and person. </w:t>
       </w:r>
     </w:p>
     <w:p/>

</xml_diff>